<commit_message>
Solucionando problemas de sobreescritura
</commit_message>
<xml_diff>
--- a/Documentos/Directrices/SRGAS-CUS8.docx
+++ b/Documentos/Directrices/SRGAS-CUS8.docx
@@ -87,7 +87,7 @@
           <w:sz w:val="36"/>
           <w:szCs w:val="36"/>
         </w:rPr>
-        <w:t>1</w:t>
+        <w:t>2</w:t>
       </w:r>
     </w:p>
     <w:p/>
@@ -720,9 +720,8 @@
                 <w:sz w:val="24"/>
                 <w:szCs w:val="24"/>
               </w:rPr>
-              <w:t xml:space="preserve">Actualización y verificación del </w:t>
-            </w:r>
-            <w:proofErr w:type="spellStart"/>
+              <w:t>Actualización y verificación del document</w:t>
+            </w:r>
             <w:r>
               <w:rPr>
                 <w:rFonts w:ascii="Calibri" w:eastAsia="Calibri" w:hAnsi="Calibri" w:cs="Calibri"/>
@@ -730,9 +729,8 @@
                 <w:sz w:val="24"/>
                 <w:szCs w:val="24"/>
               </w:rPr>
-              <w:t>document</w:t>
-            </w:r>
-            <w:proofErr w:type="spellEnd"/>
+              <w:t>o</w:t>
+            </w:r>
           </w:p>
         </w:tc>
         <w:tc>
@@ -957,7 +955,7 @@
       <w:sdtContent>
         <w:p>
           <w:pPr>
-            <w:pStyle w:val="TOCHeading"/>
+            <w:pStyle w:val="TtuloTDC"/>
             <w:jc w:val="center"/>
             <w:rPr>
               <w:b w:val="0"/>
@@ -975,7 +973,7 @@
         </w:p>
         <w:p>
           <w:pPr>
-            <w:pStyle w:val="TOC1"/>
+            <w:pStyle w:val="TDC1"/>
             <w:tabs>
               <w:tab w:val="right" w:pos="8494"/>
             </w:tabs>
@@ -997,7 +995,7 @@
           <w:hyperlink w:anchor="_Toc144569166" w:history="1">
             <w:r>
               <w:rPr>
-                <w:rStyle w:val="Hyperlink"/>
+                <w:rStyle w:val="Hipervnculo"/>
                 <w:rFonts w:cstheme="minorHAnsi"/>
                 <w:bCs/>
                 <w:noProof/>
@@ -1056,7 +1054,7 @@
         </w:p>
         <w:p>
           <w:pPr>
-            <w:pStyle w:val="TOC2"/>
+            <w:pStyle w:val="TDC2"/>
             <w:tabs>
               <w:tab w:val="left" w:pos="880"/>
               <w:tab w:val="right" w:pos="8494"/>
@@ -1070,7 +1068,7 @@
           <w:hyperlink w:anchor="_Toc144569167" w:history="1">
             <w:r>
               <w:rPr>
-                <w:rStyle w:val="Hyperlink"/>
+                <w:rStyle w:val="Hipervnculo"/>
                 <w:noProof/>
               </w:rPr>
               <w:t>1.1.</w:t>
@@ -1085,7 +1083,7 @@
             </w:r>
             <w:r>
               <w:rPr>
-                <w:rStyle w:val="Hyperlink"/>
+                <w:rStyle w:val="Hipervnculo"/>
                 <w:noProof/>
               </w:rPr>
               <w:t>Descripción</w:t>
@@ -1142,7 +1140,7 @@
         </w:p>
         <w:p>
           <w:pPr>
-            <w:pStyle w:val="TOC2"/>
+            <w:pStyle w:val="TDC2"/>
             <w:tabs>
               <w:tab w:val="left" w:pos="880"/>
               <w:tab w:val="right" w:pos="8494"/>
@@ -1156,7 +1154,7 @@
           <w:hyperlink w:anchor="_Toc144569168" w:history="1">
             <w:r>
               <w:rPr>
-                <w:rStyle w:val="Hyperlink"/>
+                <w:rStyle w:val="Hipervnculo"/>
                 <w:noProof/>
               </w:rPr>
               <w:t>1.2.</w:t>
@@ -1171,7 +1169,7 @@
             </w:r>
             <w:r>
               <w:rPr>
-                <w:rStyle w:val="Hyperlink"/>
+                <w:rStyle w:val="Hipervnculo"/>
                 <w:noProof/>
               </w:rPr>
               <w:t>Pre-Condición</w:t>
@@ -1228,7 +1226,7 @@
         </w:p>
         <w:p>
           <w:pPr>
-            <w:pStyle w:val="TOC2"/>
+            <w:pStyle w:val="TDC2"/>
             <w:tabs>
               <w:tab w:val="left" w:pos="880"/>
               <w:tab w:val="right" w:pos="8494"/>
@@ -1242,7 +1240,7 @@
           <w:hyperlink w:anchor="_Toc144569169" w:history="1">
             <w:r>
               <w:rPr>
-                <w:rStyle w:val="Hyperlink"/>
+                <w:rStyle w:val="Hipervnculo"/>
                 <w:noProof/>
               </w:rPr>
               <w:t>1.3.</w:t>
@@ -1257,7 +1255,7 @@
             </w:r>
             <w:r>
               <w:rPr>
-                <w:rStyle w:val="Hyperlink"/>
+                <w:rStyle w:val="Hipervnculo"/>
                 <w:noProof/>
               </w:rPr>
               <w:t>Post-Condición</w:t>
@@ -1314,7 +1312,7 @@
         </w:p>
         <w:p>
           <w:pPr>
-            <w:pStyle w:val="TOC2"/>
+            <w:pStyle w:val="TDC2"/>
             <w:tabs>
               <w:tab w:val="left" w:pos="880"/>
               <w:tab w:val="right" w:pos="8494"/>
@@ -1328,7 +1326,7 @@
           <w:hyperlink w:anchor="_Toc144569170" w:history="1">
             <w:r>
               <w:rPr>
-                <w:rStyle w:val="Hyperlink"/>
+                <w:rStyle w:val="Hipervnculo"/>
                 <w:noProof/>
               </w:rPr>
               <w:t>1.4.</w:t>
@@ -1343,7 +1341,7 @@
             </w:r>
             <w:r>
               <w:rPr>
-                <w:rStyle w:val="Hyperlink"/>
+                <w:rStyle w:val="Hipervnculo"/>
                 <w:noProof/>
               </w:rPr>
               <w:t>Actor(es)</w:t>
@@ -1400,7 +1398,7 @@
         </w:p>
         <w:p>
           <w:pPr>
-            <w:pStyle w:val="TOC2"/>
+            <w:pStyle w:val="TDC2"/>
             <w:tabs>
               <w:tab w:val="left" w:pos="880"/>
               <w:tab w:val="right" w:pos="8494"/>
@@ -1414,7 +1412,7 @@
           <w:hyperlink w:anchor="_Toc144569171" w:history="1">
             <w:r>
               <w:rPr>
-                <w:rStyle w:val="Hyperlink"/>
+                <w:rStyle w:val="Hipervnculo"/>
                 <w:noProof/>
               </w:rPr>
               <w:t>1.5.</w:t>
@@ -1429,7 +1427,7 @@
             </w:r>
             <w:r>
               <w:rPr>
-                <w:rStyle w:val="Hyperlink"/>
+                <w:rStyle w:val="Hipervnculo"/>
                 <w:noProof/>
               </w:rPr>
               <w:t>Diagrama</w:t>
@@ -1486,7 +1484,7 @@
         </w:p>
         <w:p>
           <w:pPr>
-            <w:pStyle w:val="TOC1"/>
+            <w:pStyle w:val="TDC1"/>
             <w:tabs>
               <w:tab w:val="right" w:pos="8494"/>
             </w:tabs>
@@ -1499,7 +1497,7 @@
           <w:hyperlink w:anchor="_Toc144569172" w:history="1">
             <w:r>
               <w:rPr>
-                <w:rStyle w:val="Hyperlink"/>
+                <w:rStyle w:val="Hipervnculo"/>
                 <w:noProof/>
               </w:rPr>
               <w:t>Flujo Principal</w:t>
@@ -1556,7 +1554,7 @@
         </w:p>
         <w:p>
           <w:pPr>
-            <w:pStyle w:val="TOC1"/>
+            <w:pStyle w:val="TDC1"/>
             <w:tabs>
               <w:tab w:val="right" w:pos="8494"/>
             </w:tabs>
@@ -1569,7 +1567,7 @@
           <w:hyperlink w:anchor="_Toc144569173" w:history="1">
             <w:r>
               <w:rPr>
-                <w:rStyle w:val="Hyperlink"/>
+                <w:rStyle w:val="Hipervnculo"/>
                 <w:rFonts w:eastAsia="Calibri"/>
                 <w:noProof/>
               </w:rPr>
@@ -1710,7 +1708,7 @@
     </w:p>
     <w:p>
       <w:pPr>
-        <w:pStyle w:val="Heading1"/>
+        <w:pStyle w:val="Ttulo1"/>
         <w:jc w:val="center"/>
         <w:rPr>
           <w:rFonts w:asciiTheme="minorHAnsi" w:hAnsiTheme="minorHAnsi" w:cstheme="minorHAnsi"/>
@@ -1732,7 +1730,7 @@
     <w:p/>
     <w:p>
       <w:pPr>
-        <w:pStyle w:val="ListParagraph"/>
+        <w:pStyle w:val="Prrafodelista"/>
         <w:numPr>
           <w:ilvl w:val="1"/>
           <w:numId w:val="1"/>
@@ -1770,7 +1768,7 @@
     </w:p>
     <w:p>
       <w:pPr>
-        <w:pStyle w:val="ListParagraph"/>
+        <w:pStyle w:val="Prrafodelista"/>
         <w:numPr>
           <w:ilvl w:val="1"/>
           <w:numId w:val="1"/>
@@ -1785,7 +1783,7 @@
     </w:p>
     <w:p>
       <w:pPr>
-        <w:pStyle w:val="ListParagraph"/>
+        <w:pStyle w:val="Prrafodelista"/>
         <w:numPr>
           <w:ilvl w:val="1"/>
           <w:numId w:val="6"/>
@@ -1799,7 +1797,7 @@
     </w:p>
     <w:p>
       <w:pPr>
-        <w:pStyle w:val="ListParagraph"/>
+        <w:pStyle w:val="Prrafodelista"/>
         <w:numPr>
           <w:ilvl w:val="1"/>
           <w:numId w:val="6"/>
@@ -1812,13 +1810,13 @@
     </w:p>
     <w:p>
       <w:pPr>
-        <w:pStyle w:val="ListParagraph"/>
+        <w:pStyle w:val="Prrafodelista"/>
         <w:outlineLvl w:val="1"/>
       </w:pPr>
     </w:p>
     <w:p>
       <w:pPr>
-        <w:pStyle w:val="ListParagraph"/>
+        <w:pStyle w:val="Prrafodelista"/>
         <w:numPr>
           <w:ilvl w:val="1"/>
           <w:numId w:val="7"/>
@@ -1836,7 +1834,7 @@
     </w:p>
     <w:p>
       <w:pPr>
-        <w:pStyle w:val="ListParagraph"/>
+        <w:pStyle w:val="Prrafodelista"/>
         <w:numPr>
           <w:ilvl w:val="1"/>
           <w:numId w:val="8"/>
@@ -1854,7 +1852,7 @@
     </w:p>
     <w:p>
       <w:pPr>
-        <w:pStyle w:val="ListParagraph"/>
+        <w:pStyle w:val="Prrafodelista"/>
         <w:numPr>
           <w:ilvl w:val="1"/>
           <w:numId w:val="8"/>
@@ -1872,7 +1870,7 @@
     </w:p>
     <w:p>
       <w:pPr>
-        <w:pStyle w:val="ListParagraph"/>
+        <w:pStyle w:val="Prrafodelista"/>
         <w:numPr>
           <w:ilvl w:val="1"/>
           <w:numId w:val="8"/>
@@ -1890,7 +1888,7 @@
     </w:p>
     <w:p>
       <w:pPr>
-        <w:pStyle w:val="ListParagraph"/>
+        <w:pStyle w:val="Prrafodelista"/>
         <w:outlineLvl w:val="1"/>
         <w:rPr>
           <w:lang w:val="es-US"/>
@@ -1899,7 +1897,7 @@
     </w:p>
     <w:p>
       <w:pPr>
-        <w:pStyle w:val="ListParagraph"/>
+        <w:pStyle w:val="Prrafodelista"/>
         <w:numPr>
           <w:ilvl w:val="1"/>
           <w:numId w:val="7"/>
@@ -1914,7 +1912,7 @@
     </w:p>
     <w:p>
       <w:pPr>
-        <w:pStyle w:val="ListParagraph"/>
+        <w:pStyle w:val="Prrafodelista"/>
         <w:numPr>
           <w:ilvl w:val="0"/>
           <w:numId w:val="10"/>
@@ -1927,13 +1925,13 @@
     </w:p>
     <w:p>
       <w:pPr>
-        <w:pStyle w:val="ListParagraph"/>
+        <w:pStyle w:val="Prrafodelista"/>
         <w:outlineLvl w:val="1"/>
       </w:pPr>
     </w:p>
     <w:p>
       <w:pPr>
-        <w:pStyle w:val="ListParagraph"/>
+        <w:pStyle w:val="Prrafodelista"/>
         <w:numPr>
           <w:ilvl w:val="1"/>
           <w:numId w:val="7"/>
@@ -2010,7 +2008,7 @@
     <w:p/>
     <w:p>
       <w:pPr>
-        <w:pStyle w:val="Heading1"/>
+        <w:pStyle w:val="Ttulo1"/>
       </w:pPr>
       <w:bookmarkStart w:id="15" w:name="_Toc144568959"/>
       <w:bookmarkStart w:id="16" w:name="_Toc144569172"/>
@@ -3937,7 +3935,7 @@
           </w:tcPr>
           <w:p>
             <w:pPr>
-              <w:pStyle w:val="Heading1"/>
+              <w:pStyle w:val="Ttulo1"/>
               <w:rPr>
                 <w:rFonts w:eastAsia="Calibri"/>
               </w:rPr>
@@ -3950,13 +3948,13 @@
               <w:lastRenderedPageBreak/>
               <w:t xml:space="preserve">Prototipo de </w:t>
             </w:r>
+            <w:bookmarkEnd w:id="17"/>
             <w:r>
               <w:rPr>
                 <w:rFonts w:eastAsia="Calibri"/>
               </w:rPr>
-              <w:t>Registrar Usuario</w:t>
-            </w:r>
-            <w:bookmarkEnd w:id="17"/>
+              <w:t>Perfil de usuario</w:t>
+            </w:r>
           </w:p>
           <w:p>
             <w:pPr>
@@ -4172,12 +4170,12 @@
 <w:ftr xmlns:wpc="http://schemas.microsoft.com/office/word/2010/wordprocessingCanvas" xmlns:cx="http://schemas.microsoft.com/office/drawing/2014/chartex" xmlns:cx1="http://schemas.microsoft.com/office/drawing/2015/9/8/chartex" xmlns:cx2="http://schemas.microsoft.com/office/drawing/2015/10/21/chartex" xmlns:cx3="http://schemas.microsoft.com/office/drawing/2016/5/9/chartex" xmlns:cx4="http://schemas.microsoft.com/office/drawing/2016/5/10/chartex" xmlns:cx5="http://schemas.microsoft.com/office/drawing/2016/5/11/chartex" xmlns:cx6="http://schemas.microsoft.com/office/drawing/2016/5/12/chartex" xmlns:cx7="http://schemas.microsoft.com/office/drawing/2016/5/13/chartex" xmlns:cx8="http://schemas.microsoft.com/office/drawing/2016/5/14/chartex" xmlns:mc="http://schemas.openxmlformats.org/markup-compatibility/2006" xmlns:aink="http://schemas.microsoft.com/office/drawing/2016/ink" xmlns:am3d="http://schemas.microsoft.com/office/drawing/2017/model3d" xmlns:o="urn:schemas-microsoft-com:office:office" xmlns:oel="http://schemas.microsoft.com/office/2019/extlst" xmlns:r="http://schemas.openxmlformats.org/officeDocument/2006/relationships" xmlns:m="http://schemas.openxmlformats.org/officeDocument/2006/math" xmlns:v="urn:schemas-microsoft-com:vml" xmlns:wp14="http://schemas.microsoft.com/office/word/2010/wordprocessingDrawing" xmlns:wp="http://schemas.openxmlformats.org/drawingml/2006/wordprocessingDrawing" xmlns:w10="urn:schemas-microsoft-com:office:word" xmlns:w="http://schemas.openxmlformats.org/wordprocessingml/2006/main" xmlns:w14="http://schemas.microsoft.com/office/word/2010/wordml" xmlns:w15="http://schemas.microsoft.com/office/word/2012/wordml" xmlns:w16cex="http://schemas.microsoft.com/office/word/2018/wordml/cex" xmlns:w16cid="http://schemas.microsoft.com/office/word/2016/wordml/cid" xmlns:w16="http://schemas.microsoft.com/office/word/2018/wordml" xmlns:w16sdtdh="http://schemas.microsoft.com/office/word/2020/wordml/sdtdatahash" xmlns:w16se="http://schemas.microsoft.com/office/word/2015/wordml/symex" xmlns:wpg="http://schemas.microsoft.com/office/word/2010/wordprocessingGroup" xmlns:wpi="http://schemas.microsoft.com/office/word/2010/wordprocessingInk" xmlns:wne="http://schemas.microsoft.com/office/word/2006/wordml" xmlns:wps="http://schemas.microsoft.com/office/word/2010/wordprocessingShape" mc:Ignorable="w14 w15 w16se w16cid w16 w16cex w16sdtdh wp14">
   <w:p>
     <w:pPr>
-      <w:pStyle w:val="Footer"/>
+      <w:pStyle w:val="Piedepgina"/>
     </w:pPr>
   </w:p>
   <w:p>
     <w:pPr>
-      <w:pStyle w:val="Footer"/>
+      <w:pStyle w:val="Piedepgina"/>
     </w:pPr>
   </w:p>
 </w:ftr>
@@ -4187,7 +4185,7 @@
 <w:ftr xmlns:wpc="http://schemas.microsoft.com/office/word/2010/wordprocessingCanvas" xmlns:cx="http://schemas.microsoft.com/office/drawing/2014/chartex" xmlns:cx1="http://schemas.microsoft.com/office/drawing/2015/9/8/chartex" xmlns:cx2="http://schemas.microsoft.com/office/drawing/2015/10/21/chartex" xmlns:cx3="http://schemas.microsoft.com/office/drawing/2016/5/9/chartex" xmlns:cx4="http://schemas.microsoft.com/office/drawing/2016/5/10/chartex" xmlns:cx5="http://schemas.microsoft.com/office/drawing/2016/5/11/chartex" xmlns:cx6="http://schemas.microsoft.com/office/drawing/2016/5/12/chartex" xmlns:cx7="http://schemas.microsoft.com/office/drawing/2016/5/13/chartex" xmlns:cx8="http://schemas.microsoft.com/office/drawing/2016/5/14/chartex" xmlns:mc="http://schemas.openxmlformats.org/markup-compatibility/2006" xmlns:aink="http://schemas.microsoft.com/office/drawing/2016/ink" xmlns:am3d="http://schemas.microsoft.com/office/drawing/2017/model3d" xmlns:o="urn:schemas-microsoft-com:office:office" xmlns:oel="http://schemas.microsoft.com/office/2019/extlst" xmlns:r="http://schemas.openxmlformats.org/officeDocument/2006/relationships" xmlns:m="http://schemas.openxmlformats.org/officeDocument/2006/math" xmlns:v="urn:schemas-microsoft-com:vml" xmlns:wp14="http://schemas.microsoft.com/office/word/2010/wordprocessingDrawing" xmlns:wp="http://schemas.openxmlformats.org/drawingml/2006/wordprocessingDrawing" xmlns:w10="urn:schemas-microsoft-com:office:word" xmlns:w="http://schemas.openxmlformats.org/wordprocessingml/2006/main" xmlns:w14="http://schemas.microsoft.com/office/word/2010/wordml" xmlns:w15="http://schemas.microsoft.com/office/word/2012/wordml" xmlns:w16cex="http://schemas.microsoft.com/office/word/2018/wordml/cex" xmlns:w16cid="http://schemas.microsoft.com/office/word/2016/wordml/cid" xmlns:w16="http://schemas.microsoft.com/office/word/2018/wordml" xmlns:w16sdtdh="http://schemas.microsoft.com/office/word/2020/wordml/sdtdatahash" xmlns:w16se="http://schemas.microsoft.com/office/word/2015/wordml/symex" xmlns:wpg="http://schemas.microsoft.com/office/word/2010/wordprocessingGroup" xmlns:wpi="http://schemas.microsoft.com/office/word/2010/wordprocessingInk" xmlns:wne="http://schemas.microsoft.com/office/word/2006/wordml" xmlns:wps="http://schemas.microsoft.com/office/word/2010/wordprocessingShape" mc:Ignorable="w14 w15 w16se w16cid w16 w16cex w16sdtdh wp14">
   <w:p>
     <w:pPr>
-      <w:pStyle w:val="Footer"/>
+      <w:pStyle w:val="Piedepgina"/>
       <w:jc w:val="right"/>
     </w:pPr>
     <w:r>
@@ -4237,7 +4235,7 @@
   </w:p>
   <w:p>
     <w:pPr>
-      <w:pStyle w:val="Footer"/>
+      <w:pStyle w:val="Piedepgina"/>
     </w:pPr>
   </w:p>
 </w:ftr>
@@ -4354,7 +4352,7 @@
             <w:rPr>
               <w:rFonts w:ascii="Arial" w:eastAsia="Arial" w:hAnsi="Arial" w:cs="Arial"/>
             </w:rPr>
-            <w:t>1</w:t>
+            <w:t>2</w:t>
           </w:r>
         </w:p>
       </w:tc>
@@ -4404,19 +4402,25 @@
             <w:rPr>
               <w:rFonts w:ascii="Arial" w:eastAsia="Arial" w:hAnsi="Arial" w:cs="Arial"/>
             </w:rPr>
-            <w:t>24</w:t>
+            <w:t>2</w:t>
           </w:r>
           <w:r>
             <w:rPr>
               <w:rFonts w:ascii="Arial" w:eastAsia="Arial" w:hAnsi="Arial" w:cs="Arial"/>
             </w:rPr>
-            <w:t>/0</w:t>
+            <w:t>2</w:t>
           </w:r>
           <w:r>
             <w:rPr>
               <w:rFonts w:ascii="Arial" w:eastAsia="Arial" w:hAnsi="Arial" w:cs="Arial"/>
             </w:rPr>
-            <w:t>9</w:t>
+            <w:t>/</w:t>
+          </w:r>
+          <w:r>
+            <w:rPr>
+              <w:rFonts w:ascii="Arial" w:eastAsia="Arial" w:hAnsi="Arial" w:cs="Arial"/>
+            </w:rPr>
+            <w:t>10</w:t>
           </w:r>
           <w:r>
             <w:rPr>
@@ -4478,7 +4482,7 @@
             <w:rPr>
               <w:rFonts w:ascii="Arial" w:eastAsia="Arial" w:hAnsi="Arial" w:cs="Arial"/>
             </w:rPr>
-            <w:t>1</w:t>
+            <w:t>2</w:t>
           </w:r>
           <w:r>
             <w:rPr>
@@ -4493,7 +4497,7 @@
   </w:tbl>
   <w:p>
     <w:pPr>
-      <w:pStyle w:val="Header"/>
+      <w:pStyle w:val="Encabezado"/>
     </w:pPr>
   </w:p>
 </w:hdr>
@@ -4591,7 +4595,7 @@
   </w:p>
   <w:p>
     <w:pPr>
-      <w:pStyle w:val="Header"/>
+      <w:pStyle w:val="Encabezado"/>
     </w:pPr>
   </w:p>
 </w:hdr>
@@ -6038,11 +6042,11 @@
     <w:name w:val="Normal"/>
     <w:qFormat/>
   </w:style>
-  <w:style w:type="paragraph" w:styleId="Heading1">
+  <w:style w:type="paragraph" w:styleId="Ttulo1">
     <w:name w:val="heading 1"/>
     <w:basedOn w:val="Normal"/>
     <w:next w:val="Normal"/>
-    <w:link w:val="Heading1Char"/>
+    <w:link w:val="Ttulo1Car"/>
     <w:uiPriority w:val="9"/>
     <w:qFormat/>
     <w:rsid w:val="004E09B7"/>
@@ -6059,11 +6063,11 @@
       <w:szCs w:val="32"/>
     </w:rPr>
   </w:style>
-  <w:style w:type="paragraph" w:styleId="Heading2">
+  <w:style w:type="paragraph" w:styleId="Ttulo2">
     <w:name w:val="heading 2"/>
-    <w:basedOn w:val="Heading1"/>
+    <w:basedOn w:val="Ttulo1"/>
     <w:next w:val="Normal"/>
-    <w:link w:val="Heading2Char"/>
+    <w:link w:val="Ttulo2Car"/>
     <w:uiPriority w:val="9"/>
     <w:semiHidden/>
     <w:unhideWhenUsed/>
@@ -6087,11 +6091,11 @@
       <w:lang w:val="en-US"/>
     </w:rPr>
   </w:style>
-  <w:style w:type="paragraph" w:styleId="Heading3">
+  <w:style w:type="paragraph" w:styleId="Ttulo3">
     <w:name w:val="heading 3"/>
-    <w:basedOn w:val="Heading1"/>
+    <w:basedOn w:val="Ttulo1"/>
     <w:next w:val="Normal"/>
-    <w:link w:val="Heading3Char"/>
+    <w:link w:val="Ttulo3Car"/>
     <w:uiPriority w:val="9"/>
     <w:semiHidden/>
     <w:unhideWhenUsed/>
@@ -6116,11 +6120,11 @@
       <w:szCs w:val="20"/>
     </w:rPr>
   </w:style>
-  <w:style w:type="paragraph" w:styleId="Heading4">
+  <w:style w:type="paragraph" w:styleId="Ttulo4">
     <w:name w:val="heading 4"/>
-    <w:basedOn w:val="Heading1"/>
+    <w:basedOn w:val="Ttulo1"/>
     <w:next w:val="Normal"/>
-    <w:link w:val="Heading4Char"/>
+    <w:link w:val="Ttulo4Car"/>
     <w:uiPriority w:val="9"/>
     <w:semiHidden/>
     <w:unhideWhenUsed/>
@@ -6144,11 +6148,11 @@
       <w:szCs w:val="20"/>
     </w:rPr>
   </w:style>
-  <w:style w:type="paragraph" w:styleId="Heading5">
+  <w:style w:type="paragraph" w:styleId="Ttulo5">
     <w:name w:val="heading 5"/>
     <w:basedOn w:val="Normal"/>
     <w:next w:val="Normal"/>
-    <w:link w:val="Heading5Char"/>
+    <w:link w:val="Ttulo5Car"/>
     <w:uiPriority w:val="9"/>
     <w:semiHidden/>
     <w:unhideWhenUsed/>
@@ -6169,11 +6173,11 @@
       <w:szCs w:val="20"/>
     </w:rPr>
   </w:style>
-  <w:style w:type="paragraph" w:styleId="Heading6">
+  <w:style w:type="paragraph" w:styleId="Ttulo6">
     <w:name w:val="heading 6"/>
     <w:basedOn w:val="Normal"/>
     <w:next w:val="Normal"/>
-    <w:link w:val="Heading6Char"/>
+    <w:link w:val="Ttulo6Car"/>
     <w:uiPriority w:val="9"/>
     <w:semiHidden/>
     <w:unhideWhenUsed/>
@@ -6195,11 +6199,11 @@
       <w:szCs w:val="20"/>
     </w:rPr>
   </w:style>
-  <w:style w:type="paragraph" w:styleId="Heading7">
+  <w:style w:type="paragraph" w:styleId="Ttulo7">
     <w:name w:val="heading 7"/>
     <w:basedOn w:val="Normal"/>
     <w:next w:val="Normal"/>
-    <w:link w:val="Heading7Char"/>
+    <w:link w:val="Ttulo7Car"/>
     <w:rsid w:val="0082273D"/>
     <w:pPr>
       <w:widowControl w:val="0"/>
@@ -6217,11 +6221,11 @@
       <w:szCs w:val="20"/>
     </w:rPr>
   </w:style>
-  <w:style w:type="paragraph" w:styleId="Heading8">
+  <w:style w:type="paragraph" w:styleId="Ttulo8">
     <w:name w:val="heading 8"/>
     <w:basedOn w:val="Normal"/>
     <w:next w:val="Normal"/>
-    <w:link w:val="Heading8Char"/>
+    <w:link w:val="Ttulo8Car"/>
     <w:rsid w:val="0082273D"/>
     <w:pPr>
       <w:widowControl w:val="0"/>
@@ -6240,11 +6244,11 @@
       <w:szCs w:val="20"/>
     </w:rPr>
   </w:style>
-  <w:style w:type="paragraph" w:styleId="Heading9">
+  <w:style w:type="paragraph" w:styleId="Ttulo9">
     <w:name w:val="heading 9"/>
     <w:basedOn w:val="Normal"/>
     <w:next w:val="Normal"/>
-    <w:link w:val="Heading9Char"/>
+    <w:link w:val="Ttulo9Car"/>
     <w:rsid w:val="0082273D"/>
     <w:pPr>
       <w:widowControl w:val="0"/>
@@ -6264,13 +6268,13 @@
       <w:szCs w:val="20"/>
     </w:rPr>
   </w:style>
-  <w:style w:type="character" w:default="1" w:styleId="DefaultParagraphFont">
+  <w:style w:type="character" w:default="1" w:styleId="Fuentedeprrafopredeter">
     <w:name w:val="Default Paragraph Font"/>
     <w:uiPriority w:val="1"/>
     <w:semiHidden/>
     <w:unhideWhenUsed/>
   </w:style>
-  <w:style w:type="table" w:default="1" w:styleId="TableNormal">
+  <w:style w:type="table" w:default="1" w:styleId="Tablanormal">
     <w:name w:val="Normal Table"/>
     <w:uiPriority w:val="99"/>
     <w:semiHidden/>
@@ -6285,16 +6289,16 @@
       </w:tblCellMar>
     </w:tblPr>
   </w:style>
-  <w:style w:type="numbering" w:default="1" w:styleId="NoList">
+  <w:style w:type="numbering" w:default="1" w:styleId="Sinlista">
     <w:name w:val="No List"/>
     <w:uiPriority w:val="99"/>
     <w:semiHidden/>
     <w:unhideWhenUsed/>
   </w:style>
-  <w:style w:type="paragraph" w:styleId="Header">
+  <w:style w:type="paragraph" w:styleId="Encabezado">
     <w:name w:val="header"/>
     <w:basedOn w:val="Normal"/>
-    <w:link w:val="HeaderChar"/>
+    <w:link w:val="EncabezadoCar"/>
     <w:uiPriority w:val="99"/>
     <w:unhideWhenUsed/>
     <w:rsid w:val="00093A5B"/>
@@ -6306,17 +6310,17 @@
       <w:spacing w:after="0" w:line="240" w:lineRule="auto"/>
     </w:pPr>
   </w:style>
-  <w:style w:type="character" w:customStyle="1" w:styleId="HeaderChar">
-    <w:name w:val="Header Char"/>
-    <w:basedOn w:val="DefaultParagraphFont"/>
-    <w:link w:val="Header"/>
+  <w:style w:type="character" w:customStyle="1" w:styleId="EncabezadoCar">
+    <w:name w:val="Encabezado Car"/>
+    <w:basedOn w:val="Fuentedeprrafopredeter"/>
+    <w:link w:val="Encabezado"/>
     <w:uiPriority w:val="99"/>
     <w:rsid w:val="00093A5B"/>
   </w:style>
-  <w:style w:type="paragraph" w:styleId="Footer">
+  <w:style w:type="paragraph" w:styleId="Piedepgina">
     <w:name w:val="footer"/>
     <w:basedOn w:val="Normal"/>
-    <w:link w:val="FooterChar"/>
+    <w:link w:val="PiedepginaCar"/>
     <w:uiPriority w:val="99"/>
     <w:unhideWhenUsed/>
     <w:rsid w:val="00093A5B"/>
@@ -6328,17 +6332,17 @@
       <w:spacing w:after="0" w:line="240" w:lineRule="auto"/>
     </w:pPr>
   </w:style>
-  <w:style w:type="character" w:customStyle="1" w:styleId="FooterChar">
-    <w:name w:val="Footer Char"/>
-    <w:basedOn w:val="DefaultParagraphFont"/>
-    <w:link w:val="Footer"/>
+  <w:style w:type="character" w:customStyle="1" w:styleId="PiedepginaCar">
+    <w:name w:val="Pie de página Car"/>
+    <w:basedOn w:val="Fuentedeprrafopredeter"/>
+    <w:link w:val="Piedepgina"/>
     <w:uiPriority w:val="99"/>
     <w:rsid w:val="00093A5B"/>
   </w:style>
-  <w:style w:type="character" w:customStyle="1" w:styleId="Heading1Char">
-    <w:name w:val="Heading 1 Char"/>
-    <w:basedOn w:val="DefaultParagraphFont"/>
-    <w:link w:val="Heading1"/>
+  <w:style w:type="character" w:customStyle="1" w:styleId="Ttulo1Car">
+    <w:name w:val="Título 1 Car"/>
+    <w:basedOn w:val="Fuentedeprrafopredeter"/>
+    <w:link w:val="Ttulo1"/>
     <w:uiPriority w:val="9"/>
     <w:rsid w:val="004E09B7"/>
     <w:rPr>
@@ -6348,9 +6352,9 @@
       <w:szCs w:val="32"/>
     </w:rPr>
   </w:style>
-  <w:style w:type="paragraph" w:styleId="TOCHeading">
+  <w:style w:type="paragraph" w:styleId="TtuloTDC">
     <w:name w:val="TOC Heading"/>
-    <w:basedOn w:val="Heading1"/>
+    <w:basedOn w:val="Ttulo1"/>
     <w:next w:val="Normal"/>
     <w:uiPriority w:val="39"/>
     <w:unhideWhenUsed/>
@@ -6363,7 +6367,7 @@
       <w:lang w:eastAsia="es-PE"/>
     </w:rPr>
   </w:style>
-  <w:style w:type="paragraph" w:styleId="ListParagraph">
+  <w:style w:type="paragraph" w:styleId="Prrafodelista">
     <w:name w:val="List Paragraph"/>
     <w:basedOn w:val="Normal"/>
     <w:uiPriority w:val="34"/>
@@ -6374,7 +6378,7 @@
       <w:contextualSpacing/>
     </w:pPr>
   </w:style>
-  <w:style w:type="paragraph" w:styleId="TOC1">
+  <w:style w:type="paragraph" w:styleId="TDC1">
     <w:name w:val="toc 1"/>
     <w:basedOn w:val="Normal"/>
     <w:next w:val="Normal"/>
@@ -6386,7 +6390,7 @@
       <w:spacing w:after="100"/>
     </w:pPr>
   </w:style>
-  <w:style w:type="paragraph" w:styleId="TOC2">
+  <w:style w:type="paragraph" w:styleId="TDC2">
     <w:name w:val="toc 2"/>
     <w:basedOn w:val="Normal"/>
     <w:next w:val="Normal"/>
@@ -6399,9 +6403,9 @@
       <w:ind w:left="220"/>
     </w:pPr>
   </w:style>
-  <w:style w:type="character" w:styleId="Hyperlink">
+  <w:style w:type="character" w:styleId="Hipervnculo">
     <w:name w:val="Hyperlink"/>
-    <w:basedOn w:val="DefaultParagraphFont"/>
+    <w:basedOn w:val="Fuentedeprrafopredeter"/>
     <w:uiPriority w:val="99"/>
     <w:unhideWhenUsed/>
     <w:rsid w:val="004E09B7"/>
@@ -6410,10 +6414,10 @@
       <w:u w:val="single"/>
     </w:rPr>
   </w:style>
-  <w:style w:type="character" w:customStyle="1" w:styleId="Heading2Char">
-    <w:name w:val="Heading 2 Char"/>
-    <w:basedOn w:val="DefaultParagraphFont"/>
-    <w:link w:val="Heading2"/>
+  <w:style w:type="character" w:customStyle="1" w:styleId="Ttulo2Car">
+    <w:name w:val="Título 2 Car"/>
+    <w:basedOn w:val="Fuentedeprrafopredeter"/>
+    <w:link w:val="Ttulo2"/>
     <w:uiPriority w:val="9"/>
     <w:semiHidden/>
     <w:rsid w:val="0082273D"/>
@@ -6426,10 +6430,10 @@
       <w:lang w:val="en-US"/>
     </w:rPr>
   </w:style>
-  <w:style w:type="character" w:customStyle="1" w:styleId="Heading3Char">
-    <w:name w:val="Heading 3 Char"/>
-    <w:basedOn w:val="DefaultParagraphFont"/>
-    <w:link w:val="Heading3"/>
+  <w:style w:type="character" w:customStyle="1" w:styleId="Ttulo3Car">
+    <w:name w:val="Título 3 Car"/>
+    <w:basedOn w:val="Fuentedeprrafopredeter"/>
+    <w:link w:val="Ttulo3"/>
     <w:uiPriority w:val="9"/>
     <w:semiHidden/>
     <w:rsid w:val="0082273D"/>
@@ -6441,10 +6445,10 @@
       <w:szCs w:val="20"/>
     </w:rPr>
   </w:style>
-  <w:style w:type="character" w:customStyle="1" w:styleId="Heading4Char">
-    <w:name w:val="Heading 4 Char"/>
-    <w:basedOn w:val="DefaultParagraphFont"/>
-    <w:link w:val="Heading4"/>
+  <w:style w:type="character" w:customStyle="1" w:styleId="Ttulo4Car">
+    <w:name w:val="Título 4 Car"/>
+    <w:basedOn w:val="Fuentedeprrafopredeter"/>
+    <w:link w:val="Ttulo4"/>
     <w:uiPriority w:val="9"/>
     <w:semiHidden/>
     <w:rsid w:val="0082273D"/>
@@ -6455,10 +6459,10 @@
       <w:szCs w:val="20"/>
     </w:rPr>
   </w:style>
-  <w:style w:type="character" w:customStyle="1" w:styleId="Heading5Char">
-    <w:name w:val="Heading 5 Char"/>
-    <w:basedOn w:val="DefaultParagraphFont"/>
-    <w:link w:val="Heading5"/>
+  <w:style w:type="character" w:customStyle="1" w:styleId="Ttulo5Car">
+    <w:name w:val="Título 5 Car"/>
+    <w:basedOn w:val="Fuentedeprrafopredeter"/>
+    <w:link w:val="Ttulo5"/>
     <w:uiPriority w:val="9"/>
     <w:semiHidden/>
     <w:rsid w:val="0082273D"/>
@@ -6468,10 +6472,10 @@
       <w:szCs w:val="20"/>
     </w:rPr>
   </w:style>
-  <w:style w:type="character" w:customStyle="1" w:styleId="Heading6Char">
-    <w:name w:val="Heading 6 Char"/>
-    <w:basedOn w:val="DefaultParagraphFont"/>
-    <w:link w:val="Heading6"/>
+  <w:style w:type="character" w:customStyle="1" w:styleId="Ttulo6Car">
+    <w:name w:val="Título 6 Car"/>
+    <w:basedOn w:val="Fuentedeprrafopredeter"/>
+    <w:link w:val="Ttulo6"/>
     <w:uiPriority w:val="9"/>
     <w:semiHidden/>
     <w:rsid w:val="0082273D"/>
@@ -6482,10 +6486,10 @@
       <w:szCs w:val="20"/>
     </w:rPr>
   </w:style>
-  <w:style w:type="character" w:customStyle="1" w:styleId="Heading7Char">
-    <w:name w:val="Heading 7 Char"/>
-    <w:basedOn w:val="DefaultParagraphFont"/>
-    <w:link w:val="Heading7"/>
+  <w:style w:type="character" w:customStyle="1" w:styleId="Ttulo7Car">
+    <w:name w:val="Título 7 Car"/>
+    <w:basedOn w:val="Fuentedeprrafopredeter"/>
+    <w:link w:val="Ttulo7"/>
     <w:rsid w:val="0082273D"/>
     <w:rPr>
       <w:rFonts w:ascii="Times New Roman" w:eastAsia="Times New Roman" w:hAnsi="Times New Roman" w:cs="Times New Roman"/>
@@ -6494,10 +6498,10 @@
       <w:szCs w:val="20"/>
     </w:rPr>
   </w:style>
-  <w:style w:type="character" w:customStyle="1" w:styleId="Heading8Char">
-    <w:name w:val="Heading 8 Char"/>
-    <w:basedOn w:val="DefaultParagraphFont"/>
-    <w:link w:val="Heading8"/>
+  <w:style w:type="character" w:customStyle="1" w:styleId="Ttulo8Car">
+    <w:name w:val="Título 8 Car"/>
+    <w:basedOn w:val="Fuentedeprrafopredeter"/>
+    <w:link w:val="Ttulo8"/>
     <w:rsid w:val="0082273D"/>
     <w:rPr>
       <w:rFonts w:ascii="Times New Roman" w:eastAsia="Times New Roman" w:hAnsi="Times New Roman" w:cs="Times New Roman"/>
@@ -6507,10 +6511,10 @@
       <w:szCs w:val="20"/>
     </w:rPr>
   </w:style>
-  <w:style w:type="character" w:customStyle="1" w:styleId="Heading9Char">
-    <w:name w:val="Heading 9 Char"/>
-    <w:basedOn w:val="DefaultParagraphFont"/>
-    <w:link w:val="Heading9"/>
+  <w:style w:type="character" w:customStyle="1" w:styleId="Ttulo9Car">
+    <w:name w:val="Título 9 Car"/>
+    <w:basedOn w:val="Fuentedeprrafopredeter"/>
+    <w:link w:val="Ttulo9"/>
     <w:rsid w:val="0082273D"/>
     <w:rPr>
       <w:rFonts w:ascii="Times New Roman" w:eastAsia="Times New Roman" w:hAnsi="Times New Roman" w:cs="Times New Roman"/>

</xml_diff>